<commit_message>
update edited files in homework03: communication diagram and sequece diagram
</commit_message>
<xml_diff>
--- a/Homework02/20215028-NguyenThanhDat/Homework02-Đặc tả Use Case [Xử lý đơn hàng đến kho].docx
+++ b/Homework02/20215028-NguyenThanhDat/Homework02-Đặc tả Use Case [Xử lý đơn hàng đến kho].docx
@@ -2652,50 +2652,6 @@
                       <w:szCs w:val="20"/>
                       <w14:ligatures w14:val="none"/>
                     </w:rPr>
-                    <w:t>thông</w:t>
-                  </w:r>
-                  <w:proofErr w:type="spellEnd"/>
-                  <w:r>
-                    <w:rPr>
-                      <w:rFonts w:ascii="Times New Roman" w:eastAsia="Times New Roman" w:hAnsi="Times New Roman" w:cs="Times New Roman"/>
-                      <w:kern w:val="0"/>
-                      <w:sz w:val="20"/>
-                      <w:szCs w:val="20"/>
-                      <w14:ligatures w14:val="none"/>
-                    </w:rPr>
-                    <w:t xml:space="preserve"> tin </w:t>
-                  </w:r>
-                  <w:proofErr w:type="spellStart"/>
-                  <w:r>
-                    <w:rPr>
-                      <w:rFonts w:ascii="Times New Roman" w:eastAsia="Times New Roman" w:hAnsi="Times New Roman" w:cs="Times New Roman"/>
-                      <w:kern w:val="0"/>
-                      <w:sz w:val="20"/>
-                      <w:szCs w:val="20"/>
-                      <w14:ligatures w14:val="none"/>
-                    </w:rPr>
-                    <w:t>các</w:t>
-                  </w:r>
-                  <w:proofErr w:type="spellEnd"/>
-                  <w:r>
-                    <w:rPr>
-                      <w:rFonts w:ascii="Times New Roman" w:eastAsia="Times New Roman" w:hAnsi="Times New Roman" w:cs="Times New Roman"/>
-                      <w:kern w:val="0"/>
-                      <w:sz w:val="20"/>
-                      <w:szCs w:val="20"/>
-                      <w14:ligatures w14:val="none"/>
-                    </w:rPr>
-                    <w:t xml:space="preserve"> </w:t>
-                  </w:r>
-                  <w:proofErr w:type="spellStart"/>
-                  <w:r>
-                    <w:rPr>
-                      <w:rFonts w:ascii="Times New Roman" w:eastAsia="Times New Roman" w:hAnsi="Times New Roman" w:cs="Times New Roman"/>
-                      <w:kern w:val="0"/>
-                      <w:sz w:val="20"/>
-                      <w:szCs w:val="20"/>
-                      <w14:ligatures w14:val="none"/>
-                    </w:rPr>
                     <w:t>đơn</w:t>
                   </w:r>
                   <w:proofErr w:type="spellEnd"/>
@@ -2999,30 +2955,6 @@
                       <w14:ligatures w14:val="none"/>
                     </w:rPr>
                     <w:t>đơn</w:t>
-                  </w:r>
-                  <w:proofErr w:type="spellEnd"/>
-                  <w:r>
-                    <w:rPr>
-                      <w:rFonts w:ascii="Cambria" w:eastAsia="Times New Roman" w:hAnsi="Cambria" w:cs="Times New Roman"/>
-                      <w:color w:val="000000"/>
-                      <w:kern w:val="0"/>
-                      <w:sz w:val="20"/>
-                      <w:szCs w:val="20"/>
-                      <w14:ligatures w14:val="none"/>
-                    </w:rPr>
-                    <w:t xml:space="preserve"> </w:t>
-                  </w:r>
-                  <w:proofErr w:type="spellStart"/>
-                  <w:r>
-                    <w:rPr>
-                      <w:rFonts w:ascii="Cambria" w:eastAsia="Times New Roman" w:hAnsi="Cambria" w:cs="Times New Roman"/>
-                      <w:color w:val="000000"/>
-                      <w:kern w:val="0"/>
-                      <w:sz w:val="20"/>
-                      <w:szCs w:val="20"/>
-                      <w14:ligatures w14:val="none"/>
-                    </w:rPr>
-                    <w:t>hàng</w:t>
                   </w:r>
                   <w:proofErr w:type="spellEnd"/>
                   <w:r>

</xml_diff>